<commit_message>
Update Arvin's Findings & Discussions
</commit_message>
<xml_diff>
--- a/Findings and Discussions/Arvin_SecurityFindingsDiscussions.docx
+++ b/Findings and Discussions/Arvin_SecurityFindingsDiscussions.docx
@@ -4,39 +4,58 @@
   <w:body>
     <w:p>
       <w:pPr>
-        <w:pStyle w:val="root-block-node"/>
+        <w:spacing w:before="100" w:beforeAutospacing="1" w:after="100" w:afterAutospacing="1" w:line="240" w:lineRule="auto"/>
+        <w:rPr>
+          <w:rFonts w:ascii="Times New Roman" w:eastAsia="Times New Roman" w:hAnsi="Times New Roman" w:cs="Times New Roman"/>
+          <w:sz w:val="24"/>
+          <w:szCs w:val="24"/>
+        </w:rPr>
       </w:pPr>
       <w:r>
         <w:rPr>
-          <w:rStyle w:val="Strong"/>
+          <w:rFonts w:ascii="Times New Roman" w:eastAsia="Times New Roman" w:hAnsi="Times New Roman" w:cs="Times New Roman"/>
+          <w:b/>
+          <w:bCs/>
+          <w:sz w:val="24"/>
+          <w:szCs w:val="24"/>
         </w:rPr>
         <w:t>Findings and Discussion</w:t>
       </w:r>
     </w:p>
     <w:p>
       <w:pPr>
-        <w:pStyle w:val="root-block-node"/>
+        <w:spacing w:before="100" w:beforeAutospacing="1" w:after="100" w:afterAutospacing="1" w:line="240" w:lineRule="auto"/>
+        <w:rPr>
+          <w:rFonts w:ascii="Times New Roman" w:eastAsia="Times New Roman" w:hAnsi="Times New Roman" w:cs="Times New Roman"/>
+          <w:sz w:val="24"/>
+          <w:szCs w:val="24"/>
+        </w:rPr>
       </w:pPr>
       <w:r>
-        <w:t xml:space="preserve">According to the data in the article titled "E-waste environmental and information security threat: GCC countries' vulnerabilities," despite e-waste possibly being more manageable, it is easier said than done, as according to the forecast model presented in the research, even in the best scenario, the amount of e-waste produced per year will remain to increase year by year, up to the year 2040, </w:t>
+        <w:rPr>
+          <w:rFonts w:ascii="Times New Roman" w:eastAsia="Times New Roman" w:hAnsi="Times New Roman" w:cs="Times New Roman"/>
+          <w:sz w:val="24"/>
+          <w:szCs w:val="24"/>
+        </w:rPr>
+        <w:t>According to the data in the article titled "E-waste environmental and information security threat: GCC countries' vulnerabilities," despite e-waste possibly being more manageable, it is easier said than done, as according to the forecast model presented in the research, even in the best scenario, the amount of e-waste produced per year will continue to increase year by year, up to the year 2040, reaching about a thousand tons, as it’s also affected by another factor, population growth. This means that governments must be adaptable and periodically change their policies and methods regarding the management of e-waste. Considering both the danger and value of metals found in devices, it’s something worth investing in if a part can be reused after recycling. Even in countries where privacy and security awareness are high, there also seems to be a huge lack of trust due to concerns about handing over personal devices to others, based on a study conducted by Haung et al. (2009).</w:t>
       </w:r>
+    </w:p>
+    <w:p>
+      <w:pPr>
+        <w:spacing w:before="100" w:beforeAutospacing="1" w:after="100" w:afterAutospacing="1" w:line="240" w:lineRule="auto"/>
+        <w:rPr>
+          <w:rFonts w:ascii="Times New Roman" w:eastAsia="Times New Roman" w:hAnsi="Times New Roman" w:cs="Times New Roman"/>
+          <w:sz w:val="24"/>
+          <w:szCs w:val="24"/>
+        </w:rPr>
+      </w:pPr>
       <w:r>
-        <w:t xml:space="preserve"> reaching about a thousand tons, </w:t>
-      </w:r>
-      <w:r>
-        <w:t>as it’s also affected by another factor, population growth.</w:t>
-      </w:r>
-      <w:r>
-        <w:t xml:space="preserve"> This means that world governments must be adaptable and periodically change </w:t>
-      </w:r>
-      <w:r>
-        <w:t>its</w:t>
-      </w:r>
-      <w:r>
-        <w:t xml:space="preserve"> policies and methods</w:t>
-      </w:r>
-      <w:r>
-        <w:t xml:space="preserve"> regarding the management of e-waste.</w:t>
+        <w:rPr>
+          <w:rFonts w:ascii="Times New Roman" w:eastAsia="Times New Roman" w:hAnsi="Times New Roman" w:cs="Times New Roman"/>
+          <w:sz w:val="24"/>
+          <w:szCs w:val="24"/>
+        </w:rPr>
+        <w:t> </w:t>
       </w:r>
     </w:p>
     <w:p/>

</xml_diff>